<commit_message>
Added code highlighting into the documentation
</commit_message>
<xml_diff>
--- a/Documentation/Quick word to LaTeX documentation.docx
+++ b/Documentation/Quick word to LaTeX documentation.docx
@@ -2332,21 +2332,7 @@
         <w:rPr>
           <w:rFonts w:eastAsiaTheme="minorEastAsia"/>
         </w:rPr>
-        <w:t xml:space="preserve"> are recognized functions and will not be slanted. Alt</w:t>
-      </w:r>
-      <w:proofErr w:type="spellStart"/>
-      <w:r>
-        <w:rPr>
-          <w:rFonts w:eastAsiaTheme="minorEastAsia"/>
-        </w:rPr>
-        <w:t>ernatively</w:t>
-      </w:r>
-      <w:proofErr w:type="spellEnd"/>
-      <w:r>
-        <w:rPr>
-          <w:rFonts w:eastAsiaTheme="minorEastAsia"/>
-        </w:rPr>
-        <w:t xml:space="preserve">, you can use </w:t>
+        <w:t xml:space="preserve"> are recognized functions and will not be slanted. Alternatively, you can use </w:t>
       </w:r>
       <w:r>
         <w:rPr>
@@ -3428,6 +3414,14 @@
         <w:pStyle w:val="SourceCode"/>
       </w:pPr>
       <w:r>
+        <w:t># python</w:t>
+      </w:r>
+    </w:p>
+    <w:p>
+      <w:pPr>
+        <w:pStyle w:val="SourceCode"/>
+      </w:pPr>
+      <w:r>
         <w:t>def open_file(file: str, allow_exceptions: bool = False) -&gt; str:</w:t>
       </w:r>
     </w:p>
@@ -3533,6 +3527,72 @@
       </w:pPr>
       <w:r>
         <w:t xml:space="preserve">            return ''</w:t>
+      </w:r>
+    </w:p>
+    <w:p>
+      <w:pPr>
+        <w:pStyle w:val="Heading2"/>
+      </w:pPr>
+      <w:r>
+        <w:t>Code highlighting</w:t>
+      </w:r>
+    </w:p>
+    <w:p>
+      <w:r>
+        <w:t xml:space="preserve">Code highlighting is very similar to the markdown syntax. Add the language on the </w:t>
+      </w:r>
+      <w:r>
+        <w:rPr>
+          <w:b/>
+          <w:bCs/>
+        </w:rPr>
+        <w:t>very first</w:t>
+      </w:r>
+      <w:r>
+        <w:t xml:space="preserve"> word in your source code block. You may put </w:t>
+      </w:r>
+      <w:r>
+        <w:rPr>
+          <w:rStyle w:val="InlineCode"/>
+        </w:rPr>
+        <w:t>#</w:t>
+      </w:r>
+      <w:r>
+        <w:t xml:space="preserve">, //, or </w:t>
+      </w:r>
+      <w:r>
+        <w:rPr>
+          <w:rStyle w:val="InlineCode"/>
+        </w:rPr>
+        <w:t>--</w:t>
+      </w:r>
+      <w:r>
+        <w:t xml:space="preserve"> in front of the programming language.</w:t>
+      </w:r>
+      <w:r>
+        <w:t xml:space="preserve"> The languages supported by the </w:t>
+      </w:r>
+      <w:r>
+        <w:rPr>
+          <w:rStyle w:val="InlineCode"/>
+        </w:rPr>
+        <w:t>minted</w:t>
+      </w:r>
+      <w:r>
+        <w:t xml:space="preserve"> package are the languages that are supported.</w:t>
+      </w:r>
+      <w:r>
+        <w:t xml:space="preserve"> It is </w:t>
+      </w:r>
+      <w:r>
+        <w:rPr>
+          <w:b/>
+          <w:bCs/>
+        </w:rPr>
+        <w:t>not</w:t>
+      </w:r>
+      <w:r>
+        <w:t xml:space="preserve"> case-sensitive.</w:t>
       </w:r>
     </w:p>
     <w:p>
@@ -5137,6 +5197,14 @@
         <w:pStyle w:val="SourceCode"/>
       </w:pPr>
       <w:r>
+        <w:t># TeX</w:t>
+      </w:r>
+    </w:p>
+    <w:p>
+      <w:pPr>
+        <w:pStyle w:val="SourceCode"/>
+      </w:pPr>
+      <w:r>
         <w:t>\begin{</w:t>
       </w:r>
       <w:r>
@@ -5304,6 +5372,14 @@
         <w:pStyle w:val="SourceCode"/>
       </w:pPr>
       <w:r>
+        <w:t># TeX</w:t>
+      </w:r>
+    </w:p>
+    <w:p>
+      <w:pPr>
+        <w:pStyle w:val="SourceCode"/>
+      </w:pPr>
+      <w:r>
         <w:t>\begin{</w:t>
       </w:r>
       <w:r>
@@ -5588,6 +5664,14 @@
     <w:p>
       <w:r>
         <w:t>Produces the following code:</w:t>
+      </w:r>
+    </w:p>
+    <w:p>
+      <w:pPr>
+        <w:pStyle w:val="SourceCode"/>
+      </w:pPr>
+      <w:r>
+        <w:t># TeX</w:t>
       </w:r>
     </w:p>
     <w:p>
@@ -6020,6 +6104,14 @@
         </w:tc>
       </w:tr>
     </w:tbl>
+    <w:p>
+      <w:pPr>
+        <w:pStyle w:val="SourceCode"/>
+      </w:pPr>
+      <w:r>
+        <w:t># TeX</w:t>
+      </w:r>
+    </w:p>
     <w:p>
       <w:pPr>
         <w:pStyle w:val="SourceCode"/>
@@ -8454,7 +8546,6 @@
   <w:style w:type="character" w:default="1" w:styleId="DefaultParagraphFont">
     <w:name w:val="Default Paragraph Font"/>
     <w:uiPriority w:val="1"/>
-    <w:semiHidden/>
     <w:unhideWhenUsed/>
   </w:style>
   <w:style w:type="table" w:default="1" w:styleId="TableNormal">
@@ -10360,7 +10451,7 @@
 </file>
 
 <file path=customXml/itemProps1.xml><?xml version="1.0" encoding="utf-8"?>
-<ds:datastoreItem xmlns:ds="http://schemas.openxmlformats.org/officeDocument/2006/customXml" ds:itemID="{870CA8FD-7420-49DA-8AD5-88CA5E90376E}">
+<ds:datastoreItem xmlns:ds="http://schemas.openxmlformats.org/officeDocument/2006/customXml" ds:itemID="{CF4B1139-C36B-4EF1-95F7-4501D1F086B7}">
   <ds:schemaRefs>
     <ds:schemaRef ds:uri="http://schemas.openxmlformats.org/officeDocument/2006/bibliography"/>
   </ds:schemaRefs>

</xml_diff>

<commit_message>
fixed an alignment and image related bug
</commit_message>
<xml_diff>
--- a/Documentation/Quick word to LaTeX documentation.docx
+++ b/Documentation/Quick word to LaTeX documentation.docx
@@ -1,6 +1,6 @@
 
 <file path=word/document.xml><?xml version="1.0" encoding="utf-8"?>
-<w:document xmlns:wpc="http://schemas.microsoft.com/office/word/2010/wordprocessingCanvas" xmlns:cx="http://schemas.microsoft.com/office/drawing/2014/chartex" xmlns:cx1="http://schemas.microsoft.com/office/drawing/2015/9/8/chartex" xmlns:cx2="http://schemas.microsoft.com/office/drawing/2015/10/21/chartex" xmlns:cx3="http://schemas.microsoft.com/office/drawing/2016/5/9/chartex" xmlns:cx4="http://schemas.microsoft.com/office/drawing/2016/5/10/chartex" xmlns:cx5="http://schemas.microsoft.com/office/drawing/2016/5/11/chartex" xmlns:cx6="http://schemas.microsoft.com/office/drawing/2016/5/12/chartex" xmlns:cx7="http://schemas.microsoft.com/office/drawing/2016/5/13/chartex" xmlns:cx8="http://schemas.microsoft.com/office/drawing/2016/5/14/chartex" xmlns:mc="http://schemas.openxmlformats.org/markup-compatibility/2006" xmlns:aink="http://schemas.microsoft.com/office/drawing/2016/ink" xmlns:am3d="http://schemas.microsoft.com/office/drawing/2017/model3d" xmlns:o="urn:schemas-microsoft-com:office:office" xmlns:r="http://schemas.openxmlformats.org/officeDocument/2006/relationships" xmlns:m="http://schemas.openxmlformats.org/officeDocument/2006/math" xmlns:v="urn:schemas-microsoft-com:vml" xmlns:wp14="http://schemas.microsoft.com/office/word/2010/wordprocessingDrawing" xmlns:wp="http://schemas.openxmlformats.org/drawingml/2006/wordprocessingDrawing" xmlns:w10="urn:schemas-microsoft-com:office:word" xmlns:w="http://schemas.openxmlformats.org/wordprocessingml/2006/main" xmlns:w14="http://schemas.microsoft.com/office/word/2010/wordml" xmlns:w15="http://schemas.microsoft.com/office/word/2012/wordml" xmlns:w16cex="http://schemas.microsoft.com/office/word/2018/wordml/cex" xmlns:w16cid="http://schemas.microsoft.com/office/word/2016/wordml/cid" xmlns:w16="http://schemas.microsoft.com/office/word/2018/wordml" xmlns:w16sdtdh="http://schemas.microsoft.com/office/word/2020/wordml/sdtdatahash" xmlns:w16se="http://schemas.microsoft.com/office/word/2015/wordml/symex" xmlns:wpg="http://schemas.microsoft.com/office/word/2010/wordprocessingGroup" xmlns:wpi="http://schemas.microsoft.com/office/word/2010/wordprocessingInk" xmlns:wne="http://schemas.microsoft.com/office/word/2006/wordml" xmlns:wps="http://schemas.microsoft.com/office/word/2010/wordprocessingShape" mc:Ignorable="w14 w15 w16se w16cid w16 w16cex w16sdtdh wp14">
+<w:document xmlns:wpc="http://schemas.microsoft.com/office/word/2010/wordprocessingCanvas" xmlns:cx="http://schemas.microsoft.com/office/drawing/2014/chartex" xmlns:cx1="http://schemas.microsoft.com/office/drawing/2015/9/8/chartex" xmlns:cx2="http://schemas.microsoft.com/office/drawing/2015/10/21/chartex" xmlns:cx3="http://schemas.microsoft.com/office/drawing/2016/5/9/chartex" xmlns:cx4="http://schemas.microsoft.com/office/drawing/2016/5/10/chartex" xmlns:cx5="http://schemas.microsoft.com/office/drawing/2016/5/11/chartex" xmlns:cx6="http://schemas.microsoft.com/office/drawing/2016/5/12/chartex" xmlns:cx7="http://schemas.microsoft.com/office/drawing/2016/5/13/chartex" xmlns:cx8="http://schemas.microsoft.com/office/drawing/2016/5/14/chartex" xmlns:mc="http://schemas.openxmlformats.org/markup-compatibility/2006" xmlns:aink="http://schemas.microsoft.com/office/drawing/2016/ink" xmlns:am3d="http://schemas.microsoft.com/office/drawing/2017/model3d" xmlns:o="urn:schemas-microsoft-com:office:office" xmlns:oel="http://schemas.microsoft.com/office/2019/extlst" xmlns:r="http://schemas.openxmlformats.org/officeDocument/2006/relationships" xmlns:m="http://schemas.openxmlformats.org/officeDocument/2006/math" xmlns:v="urn:schemas-microsoft-com:vml" xmlns:wp14="http://schemas.microsoft.com/office/word/2010/wordprocessingDrawing" xmlns:wp="http://schemas.openxmlformats.org/drawingml/2006/wordprocessingDrawing" xmlns:w10="urn:schemas-microsoft-com:office:word" xmlns:w="http://schemas.openxmlformats.org/wordprocessingml/2006/main" xmlns:w14="http://schemas.microsoft.com/office/word/2010/wordml" xmlns:w15="http://schemas.microsoft.com/office/word/2012/wordml" xmlns:w16cex="http://schemas.microsoft.com/office/word/2018/wordml/cex" xmlns:w16cid="http://schemas.microsoft.com/office/word/2016/wordml/cid" xmlns:w16="http://schemas.microsoft.com/office/word/2018/wordml" xmlns:w16sdtdh="http://schemas.microsoft.com/office/word/2020/wordml/sdtdatahash" xmlns:w16se="http://schemas.microsoft.com/office/word/2015/wordml/symex" xmlns:wpg="http://schemas.microsoft.com/office/word/2010/wordprocessingGroup" xmlns:wpi="http://schemas.microsoft.com/office/word/2010/wordprocessingInk" xmlns:wne="http://schemas.microsoft.com/office/word/2006/wordml" xmlns:wps="http://schemas.microsoft.com/office/word/2010/wordprocessingShape" mc:Ignorable="w14 w15 w16se w16cid w16 w16cex w16sdtdh wp14">
   <w:body>
     <w:p>
       <w:pPr>
@@ -152,7 +152,21 @@
         <w:rPr>
           <w:u w:val="single"/>
         </w:rPr>
-        <w:t xml:space="preserve"> section. It doesn’t matter if the abstract is in the </w:t>
+        <w:t xml:space="preserve"> section. It doesn’t matter </w:t>
+      </w:r>
+      <w:proofErr w:type="gramStart"/>
+      <w:r>
+        <w:rPr>
+          <w:u w:val="single"/>
+        </w:rPr>
+        <w:t>if</w:t>
+      </w:r>
+      <w:proofErr w:type="gramEnd"/>
+      <w:r>
+        <w:rPr>
+          <w:u w:val="single"/>
+        </w:rPr>
+        <w:t xml:space="preserve"> the abstract is in the </w:t>
       </w:r>
       <w:r>
         <w:rPr>
@@ -2330,7 +2344,21 @@
         <w:rPr>
           <w:rFonts w:eastAsiaTheme="minorEastAsia"/>
         </w:rPr>
-        <w:t xml:space="preserve"> are recognized functions and will not be slanted. Alternatively, you can use </w:t>
+        <w:t xml:space="preserve"> are recognized functions and will not be slanted. Alt</w:t>
+      </w:r>
+      <w:proofErr w:type="spellStart"/>
+      <w:r>
+        <w:rPr>
+          <w:rFonts w:eastAsiaTheme="minorEastAsia"/>
+        </w:rPr>
+        <w:t>ernatively</w:t>
+      </w:r>
+      <w:proofErr w:type="spellEnd"/>
+      <w:r>
+        <w:rPr>
+          <w:rFonts w:eastAsiaTheme="minorEastAsia"/>
+        </w:rPr>
+        <w:t xml:space="preserve">, you can use </w:t>
       </w:r>
       <w:r>
         <w:rPr>
@@ -2339,7 +2367,15 @@
         <w:t>\funcapply</w:t>
       </w:r>
       <w:r>
-        <w:t xml:space="preserve"> after typing the words of a function to unslant the text. For example: </w:t>
+        <w:t xml:space="preserve"> after typing the words of a function to </w:t>
+      </w:r>
+      <w:proofErr w:type="spellStart"/>
+      <w:r>
+        <w:t>unslant</w:t>
+      </w:r>
+      <w:proofErr w:type="spellEnd"/>
+      <w:r>
+        <w:t xml:space="preserve"> the text. For example: </w:t>
       </w:r>
       <w:r>
         <w:rPr>
@@ -2952,7 +2988,15 @@
     </w:p>
     <w:p>
       <w:r>
-        <w:t>TexGyreTermes looks a lot like Times New Roman. It is also the least buggiest out of all the other Microsoft Word math fonts other than Cambria Math.</w:t>
+        <w:t xml:space="preserve">TexGyreTermes looks a lot like Times New Roman. It is also the </w:t>
+      </w:r>
+      <w:proofErr w:type="gramStart"/>
+      <w:r>
+        <w:t>least buggiest</w:t>
+      </w:r>
+      <w:proofErr w:type="gramEnd"/>
+      <w:r>
+        <w:t xml:space="preserve"> out of all the other Microsoft Word math fonts other than Cambria Math.</w:t>
       </w:r>
     </w:p>
     <w:p>
@@ -3669,7 +3713,13 @@
         <w:rPr>
           <w:rStyle w:val="InlineCode"/>
         </w:rPr>
-        <w:t>9+10#(10)</w:t>
+        <w:t>1+12</w:t>
+      </w:r>
+      <w:r>
+        <w:rPr>
+          <w:rStyle w:val="InlineCode"/>
+        </w:rPr>
+        <w:t>#(10)</w:t>
       </w:r>
     </w:p>
     <w:p>
@@ -4946,7 +4996,7 @@
           </w:tcPr>
           <w:p>
             <w:r>
-              <w:t>Image / Figure</w:t>
+              <w:t>Figure</w:t>
             </w:r>
           </w:p>
         </w:tc>
@@ -4961,7 +5011,10 @@
           </w:p>
           <w:p>
             <w:r>
-              <w:t xml:space="preserve">Image 2: </w:t>
+              <w:t>Figure</w:t>
+            </w:r>
+            <w:r>
+              <w:t xml:space="preserve"> 2: </w:t>
             </w:r>
             <w:r>
               <w:t>This is an image.</w:t>
@@ -5263,7 +5316,15 @@
         <w:t>The text is color-coded here so you’ll know exactly what maps to where.</w:t>
       </w:r>
       <w:r>
-        <w:t xml:space="preserve"> Also, it does not matter if the word “</w:t>
+        <w:t xml:space="preserve"> Also, it does not matter </w:t>
+      </w:r>
+      <w:proofErr w:type="gramStart"/>
+      <w:r>
+        <w:t>if</w:t>
+      </w:r>
+      <w:proofErr w:type="gramEnd"/>
+      <w:r>
+        <w:t xml:space="preserve"> the word “</w:t>
       </w:r>
       <w:r>
         <w:rPr>
@@ -6292,7 +6353,15 @@
     </w:p>
     <w:p>
       <w:r>
-        <w:t>The dash may be the dash that is typed (-) or the emdash (–).</w:t>
+        <w:t xml:space="preserve">The dash may be the dash that is typed (-) or the </w:t>
+      </w:r>
+      <w:proofErr w:type="spellStart"/>
+      <w:r>
+        <w:t>emdash</w:t>
+      </w:r>
+      <w:proofErr w:type="spellEnd"/>
+      <w:r>
+        <w:t xml:space="preserve"> (–).</w:t>
       </w:r>
     </w:p>
     <w:p>
@@ -7306,7 +7375,7 @@
 </file>
 
 <file path=word/endnotes.xml><?xml version="1.0" encoding="utf-8"?>
-<w:endnotes xmlns:wpc="http://schemas.microsoft.com/office/word/2010/wordprocessingCanvas" xmlns:cx="http://schemas.microsoft.com/office/drawing/2014/chartex" xmlns:cx1="http://schemas.microsoft.com/office/drawing/2015/9/8/chartex" xmlns:cx2="http://schemas.microsoft.com/office/drawing/2015/10/21/chartex" xmlns:cx3="http://schemas.microsoft.com/office/drawing/2016/5/9/chartex" xmlns:cx4="http://schemas.microsoft.com/office/drawing/2016/5/10/chartex" xmlns:cx5="http://schemas.microsoft.com/office/drawing/2016/5/11/chartex" xmlns:cx6="http://schemas.microsoft.com/office/drawing/2016/5/12/chartex" xmlns:cx7="http://schemas.microsoft.com/office/drawing/2016/5/13/chartex" xmlns:cx8="http://schemas.microsoft.com/office/drawing/2016/5/14/chartex" xmlns:mc="http://schemas.openxmlformats.org/markup-compatibility/2006" xmlns:aink="http://schemas.microsoft.com/office/drawing/2016/ink" xmlns:am3d="http://schemas.microsoft.com/office/drawing/2017/model3d" xmlns:o="urn:schemas-microsoft-com:office:office" xmlns:r="http://schemas.openxmlformats.org/officeDocument/2006/relationships" xmlns:m="http://schemas.openxmlformats.org/officeDocument/2006/math" xmlns:v="urn:schemas-microsoft-com:vml" xmlns:wp14="http://schemas.microsoft.com/office/word/2010/wordprocessingDrawing" xmlns:wp="http://schemas.openxmlformats.org/drawingml/2006/wordprocessingDrawing" xmlns:w10="urn:schemas-microsoft-com:office:word" xmlns:w="http://schemas.openxmlformats.org/wordprocessingml/2006/main" xmlns:w14="http://schemas.microsoft.com/office/word/2010/wordml" xmlns:w15="http://schemas.microsoft.com/office/word/2012/wordml" xmlns:w16cex="http://schemas.microsoft.com/office/word/2018/wordml/cex" xmlns:w16cid="http://schemas.microsoft.com/office/word/2016/wordml/cid" xmlns:w16="http://schemas.microsoft.com/office/word/2018/wordml" xmlns:w16sdtdh="http://schemas.microsoft.com/office/word/2020/wordml/sdtdatahash" xmlns:w16se="http://schemas.microsoft.com/office/word/2015/wordml/symex" xmlns:wpg="http://schemas.microsoft.com/office/word/2010/wordprocessingGroup" xmlns:wpi="http://schemas.microsoft.com/office/word/2010/wordprocessingInk" xmlns:wne="http://schemas.microsoft.com/office/word/2006/wordml" xmlns:wps="http://schemas.microsoft.com/office/word/2010/wordprocessingShape" mc:Ignorable="w14 w15 w16se w16cid w16 w16cex w16sdtdh wp14">
+<w:endnotes xmlns:wpc="http://schemas.microsoft.com/office/word/2010/wordprocessingCanvas" xmlns:cx="http://schemas.microsoft.com/office/drawing/2014/chartex" xmlns:cx1="http://schemas.microsoft.com/office/drawing/2015/9/8/chartex" xmlns:cx2="http://schemas.microsoft.com/office/drawing/2015/10/21/chartex" xmlns:cx3="http://schemas.microsoft.com/office/drawing/2016/5/9/chartex" xmlns:cx4="http://schemas.microsoft.com/office/drawing/2016/5/10/chartex" xmlns:cx5="http://schemas.microsoft.com/office/drawing/2016/5/11/chartex" xmlns:cx6="http://schemas.microsoft.com/office/drawing/2016/5/12/chartex" xmlns:cx7="http://schemas.microsoft.com/office/drawing/2016/5/13/chartex" xmlns:cx8="http://schemas.microsoft.com/office/drawing/2016/5/14/chartex" xmlns:mc="http://schemas.openxmlformats.org/markup-compatibility/2006" xmlns:aink="http://schemas.microsoft.com/office/drawing/2016/ink" xmlns:am3d="http://schemas.microsoft.com/office/drawing/2017/model3d" xmlns:o="urn:schemas-microsoft-com:office:office" xmlns:oel="http://schemas.microsoft.com/office/2019/extlst" xmlns:r="http://schemas.openxmlformats.org/officeDocument/2006/relationships" xmlns:m="http://schemas.openxmlformats.org/officeDocument/2006/math" xmlns:v="urn:schemas-microsoft-com:vml" xmlns:wp14="http://schemas.microsoft.com/office/word/2010/wordprocessingDrawing" xmlns:wp="http://schemas.openxmlformats.org/drawingml/2006/wordprocessingDrawing" xmlns:w10="urn:schemas-microsoft-com:office:word" xmlns:w="http://schemas.openxmlformats.org/wordprocessingml/2006/main" xmlns:w14="http://schemas.microsoft.com/office/word/2010/wordml" xmlns:w15="http://schemas.microsoft.com/office/word/2012/wordml" xmlns:w16cex="http://schemas.microsoft.com/office/word/2018/wordml/cex" xmlns:w16cid="http://schemas.microsoft.com/office/word/2016/wordml/cid" xmlns:w16="http://schemas.microsoft.com/office/word/2018/wordml" xmlns:w16sdtdh="http://schemas.microsoft.com/office/word/2020/wordml/sdtdatahash" xmlns:w16se="http://schemas.microsoft.com/office/word/2015/wordml/symex" xmlns:wpg="http://schemas.microsoft.com/office/word/2010/wordprocessingGroup" xmlns:wpi="http://schemas.microsoft.com/office/word/2010/wordprocessingInk" xmlns:wne="http://schemas.microsoft.com/office/word/2006/wordml" xmlns:wps="http://schemas.microsoft.com/office/word/2010/wordprocessingShape" mc:Ignorable="w14 w15 w16se w16cid w16 w16cex w16sdtdh wp14">
   <w:endnote w:type="separator" w:id="-1">
     <w:p>
       <w:pPr>
@@ -7331,7 +7400,7 @@
 </file>
 
 <file path=word/footnotes.xml><?xml version="1.0" encoding="utf-8"?>
-<w:footnotes xmlns:wpc="http://schemas.microsoft.com/office/word/2010/wordprocessingCanvas" xmlns:cx="http://schemas.microsoft.com/office/drawing/2014/chartex" xmlns:cx1="http://schemas.microsoft.com/office/drawing/2015/9/8/chartex" xmlns:cx2="http://schemas.microsoft.com/office/drawing/2015/10/21/chartex" xmlns:cx3="http://schemas.microsoft.com/office/drawing/2016/5/9/chartex" xmlns:cx4="http://schemas.microsoft.com/office/drawing/2016/5/10/chartex" xmlns:cx5="http://schemas.microsoft.com/office/drawing/2016/5/11/chartex" xmlns:cx6="http://schemas.microsoft.com/office/drawing/2016/5/12/chartex" xmlns:cx7="http://schemas.microsoft.com/office/drawing/2016/5/13/chartex" xmlns:cx8="http://schemas.microsoft.com/office/drawing/2016/5/14/chartex" xmlns:mc="http://schemas.openxmlformats.org/markup-compatibility/2006" xmlns:aink="http://schemas.microsoft.com/office/drawing/2016/ink" xmlns:am3d="http://schemas.microsoft.com/office/drawing/2017/model3d" xmlns:o="urn:schemas-microsoft-com:office:office" xmlns:r="http://schemas.openxmlformats.org/officeDocument/2006/relationships" xmlns:m="http://schemas.openxmlformats.org/officeDocument/2006/math" xmlns:v="urn:schemas-microsoft-com:vml" xmlns:wp14="http://schemas.microsoft.com/office/word/2010/wordprocessingDrawing" xmlns:wp="http://schemas.openxmlformats.org/drawingml/2006/wordprocessingDrawing" xmlns:w10="urn:schemas-microsoft-com:office:word" xmlns:w="http://schemas.openxmlformats.org/wordprocessingml/2006/main" xmlns:w14="http://schemas.microsoft.com/office/word/2010/wordml" xmlns:w15="http://schemas.microsoft.com/office/word/2012/wordml" xmlns:w16cex="http://schemas.microsoft.com/office/word/2018/wordml/cex" xmlns:w16cid="http://schemas.microsoft.com/office/word/2016/wordml/cid" xmlns:w16="http://schemas.microsoft.com/office/word/2018/wordml" xmlns:w16sdtdh="http://schemas.microsoft.com/office/word/2020/wordml/sdtdatahash" xmlns:w16se="http://schemas.microsoft.com/office/word/2015/wordml/symex" xmlns:wpg="http://schemas.microsoft.com/office/word/2010/wordprocessingGroup" xmlns:wpi="http://schemas.microsoft.com/office/word/2010/wordprocessingInk" xmlns:wne="http://schemas.microsoft.com/office/word/2006/wordml" xmlns:wps="http://schemas.microsoft.com/office/word/2010/wordprocessingShape" mc:Ignorable="w14 w15 w16se w16cid w16 w16cex w16sdtdh wp14">
+<w:footnotes xmlns:wpc="http://schemas.microsoft.com/office/word/2010/wordprocessingCanvas" xmlns:cx="http://schemas.microsoft.com/office/drawing/2014/chartex" xmlns:cx1="http://schemas.microsoft.com/office/drawing/2015/9/8/chartex" xmlns:cx2="http://schemas.microsoft.com/office/drawing/2015/10/21/chartex" xmlns:cx3="http://schemas.microsoft.com/office/drawing/2016/5/9/chartex" xmlns:cx4="http://schemas.microsoft.com/office/drawing/2016/5/10/chartex" xmlns:cx5="http://schemas.microsoft.com/office/drawing/2016/5/11/chartex" xmlns:cx6="http://schemas.microsoft.com/office/drawing/2016/5/12/chartex" xmlns:cx7="http://schemas.microsoft.com/office/drawing/2016/5/13/chartex" xmlns:cx8="http://schemas.microsoft.com/office/drawing/2016/5/14/chartex" xmlns:mc="http://schemas.openxmlformats.org/markup-compatibility/2006" xmlns:aink="http://schemas.microsoft.com/office/drawing/2016/ink" xmlns:am3d="http://schemas.microsoft.com/office/drawing/2017/model3d" xmlns:o="urn:schemas-microsoft-com:office:office" xmlns:oel="http://schemas.microsoft.com/office/2019/extlst" xmlns:r="http://schemas.openxmlformats.org/officeDocument/2006/relationships" xmlns:m="http://schemas.openxmlformats.org/officeDocument/2006/math" xmlns:v="urn:schemas-microsoft-com:vml" xmlns:wp14="http://schemas.microsoft.com/office/word/2010/wordprocessingDrawing" xmlns:wp="http://schemas.openxmlformats.org/drawingml/2006/wordprocessingDrawing" xmlns:w10="urn:schemas-microsoft-com:office:word" xmlns:w="http://schemas.openxmlformats.org/wordprocessingml/2006/main" xmlns:w14="http://schemas.microsoft.com/office/word/2010/wordml" xmlns:w15="http://schemas.microsoft.com/office/word/2012/wordml" xmlns:w16cex="http://schemas.microsoft.com/office/word/2018/wordml/cex" xmlns:w16cid="http://schemas.microsoft.com/office/word/2016/wordml/cid" xmlns:w16="http://schemas.microsoft.com/office/word/2018/wordml" xmlns:w16sdtdh="http://schemas.microsoft.com/office/word/2020/wordml/sdtdatahash" xmlns:w16se="http://schemas.microsoft.com/office/word/2015/wordml/symex" xmlns:wpg="http://schemas.microsoft.com/office/word/2010/wordprocessingGroup" xmlns:wpi="http://schemas.microsoft.com/office/word/2010/wordprocessingInk" xmlns:wne="http://schemas.microsoft.com/office/word/2006/wordml" xmlns:wps="http://schemas.microsoft.com/office/word/2010/wordprocessingShape" mc:Ignorable="w14 w15 w16se w16cid w16 w16cex w16sdtdh wp14">
   <w:footnote w:type="separator" w:id="-1">
     <w:p>
       <w:pPr>
@@ -7372,7 +7441,7 @@
 </file>
 
 <file path=word/numbering.xml><?xml version="1.0" encoding="utf-8"?>
-<w:numbering xmlns:wpc="http://schemas.microsoft.com/office/word/2010/wordprocessingCanvas" xmlns:cx="http://schemas.microsoft.com/office/drawing/2014/chartex" xmlns:cx1="http://schemas.microsoft.com/office/drawing/2015/9/8/chartex" xmlns:cx2="http://schemas.microsoft.com/office/drawing/2015/10/21/chartex" xmlns:cx3="http://schemas.microsoft.com/office/drawing/2016/5/9/chartex" xmlns:cx4="http://schemas.microsoft.com/office/drawing/2016/5/10/chartex" xmlns:cx5="http://schemas.microsoft.com/office/drawing/2016/5/11/chartex" xmlns:cx6="http://schemas.microsoft.com/office/drawing/2016/5/12/chartex" xmlns:cx7="http://schemas.microsoft.com/office/drawing/2016/5/13/chartex" xmlns:cx8="http://schemas.microsoft.com/office/drawing/2016/5/14/chartex" xmlns:mc="http://schemas.openxmlformats.org/markup-compatibility/2006" xmlns:aink="http://schemas.microsoft.com/office/drawing/2016/ink" xmlns:am3d="http://schemas.microsoft.com/office/drawing/2017/model3d" xmlns:o="urn:schemas-microsoft-com:office:office" xmlns:r="http://schemas.openxmlformats.org/officeDocument/2006/relationships" xmlns:m="http://schemas.openxmlformats.org/officeDocument/2006/math" xmlns:v="urn:schemas-microsoft-com:vml" xmlns:wp14="http://schemas.microsoft.com/office/word/2010/wordprocessingDrawing" xmlns:wp="http://schemas.openxmlformats.org/drawingml/2006/wordprocessingDrawing" xmlns:w10="urn:schemas-microsoft-com:office:word" xmlns:w="http://schemas.openxmlformats.org/wordprocessingml/2006/main" xmlns:w14="http://schemas.microsoft.com/office/word/2010/wordml" xmlns:w15="http://schemas.microsoft.com/office/word/2012/wordml" xmlns:w16cex="http://schemas.microsoft.com/office/word/2018/wordml/cex" xmlns:w16cid="http://schemas.microsoft.com/office/word/2016/wordml/cid" xmlns:w16="http://schemas.microsoft.com/office/word/2018/wordml" xmlns:w16sdtdh="http://schemas.microsoft.com/office/word/2020/wordml/sdtdatahash" xmlns:w16se="http://schemas.microsoft.com/office/word/2015/wordml/symex" xmlns:wpg="http://schemas.microsoft.com/office/word/2010/wordprocessingGroup" xmlns:wpi="http://schemas.microsoft.com/office/word/2010/wordprocessingInk" xmlns:wne="http://schemas.microsoft.com/office/word/2006/wordml" xmlns:wps="http://schemas.microsoft.com/office/word/2010/wordprocessingShape" mc:Ignorable="w14 w15 w16se w16cid w16 w16cex w16sdtdh wp14">
+<w:numbering xmlns:wpc="http://schemas.microsoft.com/office/word/2010/wordprocessingCanvas" xmlns:cx="http://schemas.microsoft.com/office/drawing/2014/chartex" xmlns:cx1="http://schemas.microsoft.com/office/drawing/2015/9/8/chartex" xmlns:cx2="http://schemas.microsoft.com/office/drawing/2015/10/21/chartex" xmlns:cx3="http://schemas.microsoft.com/office/drawing/2016/5/9/chartex" xmlns:cx4="http://schemas.microsoft.com/office/drawing/2016/5/10/chartex" xmlns:cx5="http://schemas.microsoft.com/office/drawing/2016/5/11/chartex" xmlns:cx6="http://schemas.microsoft.com/office/drawing/2016/5/12/chartex" xmlns:cx7="http://schemas.microsoft.com/office/drawing/2016/5/13/chartex" xmlns:cx8="http://schemas.microsoft.com/office/drawing/2016/5/14/chartex" xmlns:mc="http://schemas.openxmlformats.org/markup-compatibility/2006" xmlns:aink="http://schemas.microsoft.com/office/drawing/2016/ink" xmlns:am3d="http://schemas.microsoft.com/office/drawing/2017/model3d" xmlns:o="urn:schemas-microsoft-com:office:office" xmlns:oel="http://schemas.microsoft.com/office/2019/extlst" xmlns:r="http://schemas.openxmlformats.org/officeDocument/2006/relationships" xmlns:m="http://schemas.openxmlformats.org/officeDocument/2006/math" xmlns:v="urn:schemas-microsoft-com:vml" xmlns:wp14="http://schemas.microsoft.com/office/word/2010/wordprocessingDrawing" xmlns:wp="http://schemas.openxmlformats.org/drawingml/2006/wordprocessingDrawing" xmlns:w10="urn:schemas-microsoft-com:office:word" xmlns:w="http://schemas.openxmlformats.org/wordprocessingml/2006/main" xmlns:w14="http://schemas.microsoft.com/office/word/2010/wordml" xmlns:w15="http://schemas.microsoft.com/office/word/2012/wordml" xmlns:w16cex="http://schemas.microsoft.com/office/word/2018/wordml/cex" xmlns:w16cid="http://schemas.microsoft.com/office/word/2016/wordml/cid" xmlns:w16="http://schemas.microsoft.com/office/word/2018/wordml" xmlns:w16sdtdh="http://schemas.microsoft.com/office/word/2020/wordml/sdtdatahash" xmlns:w16se="http://schemas.microsoft.com/office/word/2015/wordml/symex" xmlns:wpg="http://schemas.microsoft.com/office/word/2010/wordprocessingGroup" xmlns:wpi="http://schemas.microsoft.com/office/word/2010/wordprocessingInk" xmlns:wne="http://schemas.microsoft.com/office/word/2006/wordml" xmlns:wps="http://schemas.microsoft.com/office/word/2010/wordprocessingShape" mc:Ignorable="w14 w15 w16se w16cid w16 w16cex w16sdtdh wp14">
   <w:abstractNum w:abstractNumId="0" w15:restartNumberingAfterBreak="0">
     <w:nsid w:val="0BB2573D"/>
     <w:multiLevelType w:val="multilevel"/>
@@ -9583,7 +9652,7 @@
 </file>
 
 <file path=word/glossary/document.xml><?xml version="1.0" encoding="utf-8"?>
-<w:glossaryDocument xmlns:wpc="http://schemas.microsoft.com/office/word/2010/wordprocessingCanvas" xmlns:cx="http://schemas.microsoft.com/office/drawing/2014/chartex" xmlns:cx1="http://schemas.microsoft.com/office/drawing/2015/9/8/chartex" xmlns:cx2="http://schemas.microsoft.com/office/drawing/2015/10/21/chartex" xmlns:cx3="http://schemas.microsoft.com/office/drawing/2016/5/9/chartex" xmlns:cx4="http://schemas.microsoft.com/office/drawing/2016/5/10/chartex" xmlns:cx5="http://schemas.microsoft.com/office/drawing/2016/5/11/chartex" xmlns:cx6="http://schemas.microsoft.com/office/drawing/2016/5/12/chartex" xmlns:cx7="http://schemas.microsoft.com/office/drawing/2016/5/13/chartex" xmlns:cx8="http://schemas.microsoft.com/office/drawing/2016/5/14/chartex" xmlns:mc="http://schemas.openxmlformats.org/markup-compatibility/2006" xmlns:aink="http://schemas.microsoft.com/office/drawing/2016/ink" xmlns:am3d="http://schemas.microsoft.com/office/drawing/2017/model3d" xmlns:o="urn:schemas-microsoft-com:office:office" xmlns:r="http://schemas.openxmlformats.org/officeDocument/2006/relationships" xmlns:m="http://schemas.openxmlformats.org/officeDocument/2006/math" xmlns:v="urn:schemas-microsoft-com:vml" xmlns:wp14="http://schemas.microsoft.com/office/word/2010/wordprocessingDrawing" xmlns:wp="http://schemas.openxmlformats.org/drawingml/2006/wordprocessingDrawing" xmlns:w10="urn:schemas-microsoft-com:office:word" xmlns:w="http://schemas.openxmlformats.org/wordprocessingml/2006/main" xmlns:w14="http://schemas.microsoft.com/office/word/2010/wordml" xmlns:w15="http://schemas.microsoft.com/office/word/2012/wordml" xmlns:w16cex="http://schemas.microsoft.com/office/word/2018/wordml/cex" xmlns:w16cid="http://schemas.microsoft.com/office/word/2016/wordml/cid" xmlns:w16="http://schemas.microsoft.com/office/word/2018/wordml" xmlns:w16sdtdh="http://schemas.microsoft.com/office/word/2020/wordml/sdtdatahash" xmlns:w16se="http://schemas.microsoft.com/office/word/2015/wordml/symex" xmlns:wpg="http://schemas.microsoft.com/office/word/2010/wordprocessingGroup" xmlns:wpi="http://schemas.microsoft.com/office/word/2010/wordprocessingInk" xmlns:wne="http://schemas.microsoft.com/office/word/2006/wordml" xmlns:wps="http://schemas.microsoft.com/office/word/2010/wordprocessingShape" mc:Ignorable="w14 w15 w16se w16cid w16 w16cex w16sdtdh wp14">
+<w:glossaryDocument xmlns:wpc="http://schemas.microsoft.com/office/word/2010/wordprocessingCanvas" xmlns:cx="http://schemas.microsoft.com/office/drawing/2014/chartex" xmlns:cx1="http://schemas.microsoft.com/office/drawing/2015/9/8/chartex" xmlns:cx2="http://schemas.microsoft.com/office/drawing/2015/10/21/chartex" xmlns:cx3="http://schemas.microsoft.com/office/drawing/2016/5/9/chartex" xmlns:cx4="http://schemas.microsoft.com/office/drawing/2016/5/10/chartex" xmlns:cx5="http://schemas.microsoft.com/office/drawing/2016/5/11/chartex" xmlns:cx6="http://schemas.microsoft.com/office/drawing/2016/5/12/chartex" xmlns:cx7="http://schemas.microsoft.com/office/drawing/2016/5/13/chartex" xmlns:cx8="http://schemas.microsoft.com/office/drawing/2016/5/14/chartex" xmlns:mc="http://schemas.openxmlformats.org/markup-compatibility/2006" xmlns:aink="http://schemas.microsoft.com/office/drawing/2016/ink" xmlns:am3d="http://schemas.microsoft.com/office/drawing/2017/model3d" xmlns:o="urn:schemas-microsoft-com:office:office" xmlns:oel="http://schemas.microsoft.com/office/2019/extlst" xmlns:r="http://schemas.openxmlformats.org/officeDocument/2006/relationships" xmlns:m="http://schemas.openxmlformats.org/officeDocument/2006/math" xmlns:v="urn:schemas-microsoft-com:vml" xmlns:wp14="http://schemas.microsoft.com/office/word/2010/wordprocessingDrawing" xmlns:wp="http://schemas.openxmlformats.org/drawingml/2006/wordprocessingDrawing" xmlns:w10="urn:schemas-microsoft-com:office:word" xmlns:w="http://schemas.openxmlformats.org/wordprocessingml/2006/main" xmlns:w14="http://schemas.microsoft.com/office/word/2010/wordml" xmlns:w15="http://schemas.microsoft.com/office/word/2012/wordml" xmlns:w16cex="http://schemas.microsoft.com/office/word/2018/wordml/cex" xmlns:w16cid="http://schemas.microsoft.com/office/word/2016/wordml/cid" xmlns:w16="http://schemas.microsoft.com/office/word/2018/wordml" xmlns:w16sdtdh="http://schemas.microsoft.com/office/word/2020/wordml/sdtdatahash" xmlns:w16se="http://schemas.microsoft.com/office/word/2015/wordml/symex" xmlns:wpg="http://schemas.microsoft.com/office/word/2010/wordprocessingGroup" xmlns:wpi="http://schemas.microsoft.com/office/word/2010/wordprocessingInk" xmlns:wne="http://schemas.microsoft.com/office/word/2006/wordml" xmlns:wps="http://schemas.microsoft.com/office/word/2010/wordprocessingShape" mc:Ignorable="w14 w15 w16se w16cid w16 w16cex w16sdtdh wp14">
   <w:docParts>
     <w:docPart>
       <w:docPartPr>
@@ -9697,6 +9766,7 @@
     <w:rsid w:val="00654F19"/>
     <w:rsid w:val="006B49CE"/>
     <w:rsid w:val="009D6315"/>
+    <w:rsid w:val="00A904FB"/>
     <w:rsid w:val="00BA7975"/>
     <w:rsid w:val="00C24FD3"/>
     <w:rsid w:val="00DA6A6E"/>
@@ -10438,7 +10508,7 @@
 </file>
 
 <file path=customXml/itemProps1.xml><?xml version="1.0" encoding="utf-8"?>
-<ds:datastoreItem xmlns:ds="http://schemas.openxmlformats.org/officeDocument/2006/customXml" ds:itemID="{CF4B1139-C36B-4EF1-95F7-4501D1F086B7}">
+<ds:datastoreItem xmlns:ds="http://schemas.openxmlformats.org/officeDocument/2006/customXml" ds:itemID="{367BAC39-EACC-4C80-839B-FC87A0302C98}">
   <ds:schemaRefs>
     <ds:schemaRef ds:uri="http://schemas.openxmlformats.org/officeDocument/2006/bibliography"/>
   </ds:schemaRefs>

</xml_diff>